<commit_message>
Desktop app changes implemented
</commit_message>
<xml_diff>
--- a/DMS Desktop/DMS HTML NEW/DMS Desktop.docx
+++ b/DMS Desktop/DMS HTML NEW/DMS Desktop.docx
@@ -159,7 +159,7 @@
           <w:szCs w:val="21"/>
         </w:rPr>
         <w:pict>
-          <v:rect id="_x0000_i1026" style="width:0;height:0" o:hralign="center" o:hrstd="t" o:hr="t" fillcolor="#a0a0a0" stroked="f"/>
+          <v:rect id="_x0000_i1025" style="width:0;height:0" o:hralign="center" o:hrstd="t" o:hr="t" fillcolor="#a0a0a0" stroked="f"/>
         </w:pict>
       </w:r>
     </w:p>
@@ -184,6 +184,12 @@
     </w:p>
     <w:sdt>
       <w:sdtPr>
+        <w:rPr>
+          <w:rFonts w:ascii="Times New Roman" w:eastAsiaTheme="minorEastAsia" w:hAnsi="Times New Roman" w:cs="Times New Roman"/>
+          <w:color w:val="auto"/>
+          <w:sz w:val="24"/>
+          <w:szCs w:val="24"/>
+        </w:rPr>
         <w:id w:val="-1704089662"/>
         <w:docPartObj>
           <w:docPartGallery w:val="Table of Contents"/>
@@ -192,13 +198,9 @@
       </w:sdtPr>
       <w:sdtEndPr>
         <w:rPr>
-          <w:rFonts w:ascii="Times New Roman" w:eastAsiaTheme="minorEastAsia" w:hAnsi="Times New Roman" w:cs="Times New Roman"/>
           <w:b/>
           <w:bCs/>
           <w:noProof/>
-          <w:color w:val="auto"/>
-          <w:sz w:val="24"/>
-          <w:szCs w:val="24"/>
         </w:rPr>
       </w:sdtEndPr>
       <w:sdtContent>
@@ -1257,8 +1259,6 @@
         </w:rPr>
         <w:br w:type="page"/>
       </w:r>
-      <w:bookmarkStart w:id="1" w:name="_GoBack"/>
-      <w:bookmarkEnd w:id="1"/>
     </w:p>
     <w:p>
       <w:pPr>
@@ -1268,7 +1268,7 @@
           <w:rFonts w:ascii="Helvetica" w:eastAsia="Times New Roman" w:hAnsi="Helvetica" w:cs="Helvetica"/>
         </w:rPr>
       </w:pPr>
-      <w:bookmarkStart w:id="2" w:name="_Toc510948838"/>
+      <w:bookmarkStart w:id="1" w:name="_Toc510948838"/>
       <w:r>
         <w:rPr>
           <w:rFonts w:ascii="Helvetica" w:eastAsia="Times New Roman" w:hAnsi="Helvetica" w:cs="Helvetica"/>
@@ -1276,7 +1276,7 @@
         <w:lastRenderedPageBreak/>
         <w:t>Introduction</w:t>
       </w:r>
-      <w:bookmarkEnd w:id="2"/>
+      <w:bookmarkEnd w:id="1"/>
     </w:p>
     <w:p>
       <w:pPr>
@@ -1463,7 +1463,25 @@
           <w:sz w:val="21"/>
           <w:szCs w:val="21"/>
         </w:rPr>
-        <w:t xml:space="preserve">In addition, it also has an Earth logo on the top right corner which does the URL setup. This URL setup contains </w:t>
+        <w:t xml:space="preserve">In addition, it also has an Earth logo </w:t>
+      </w:r>
+      <w:r>
+        <w:rPr>
+          <w:rFonts w:ascii="Helvetica" w:eastAsia="Times New Roman" w:hAnsi="Helvetica" w:cs="Helvetica"/>
+          <w:color w:val="333333"/>
+          <w:sz w:val="21"/>
+          <w:szCs w:val="21"/>
+        </w:rPr>
+        <w:t>as shown in the image</w:t>
+      </w:r>
+      <w:r>
+        <w:rPr>
+          <w:rFonts w:ascii="Helvetica" w:eastAsia="Times New Roman" w:hAnsi="Helvetica" w:cs="Helvetica"/>
+          <w:color w:val="333333"/>
+          <w:sz w:val="21"/>
+          <w:szCs w:val="21"/>
+        </w:rPr>
+        <w:t xml:space="preserve"> which does the URL setup. This URL setup contains </w:t>
       </w:r>
       <w:r>
         <w:rPr>
@@ -2252,7 +2270,45 @@
           <w:sz w:val="21"/>
           <w:szCs w:val="21"/>
         </w:rPr>
-        <w:t xml:space="preserve">Left Nav Bar contains five icons. As shown in the image below hover over them to see a tooltip that pops up a message with their individual names. </w:t>
+        <w:t xml:space="preserve">Left </w:t>
+      </w:r>
+      <w:proofErr w:type="spellStart"/>
+      <w:r>
+        <w:rPr>
+          <w:rFonts w:ascii="Helvetica" w:eastAsia="Times New Roman" w:hAnsi="Helvetica" w:cs="Helvetica"/>
+          <w:color w:val="333333"/>
+          <w:sz w:val="21"/>
+          <w:szCs w:val="21"/>
+        </w:rPr>
+        <w:t>Nav</w:t>
+      </w:r>
+      <w:proofErr w:type="spellEnd"/>
+      <w:r>
+        <w:rPr>
+          <w:rFonts w:ascii="Helvetica" w:eastAsia="Times New Roman" w:hAnsi="Helvetica" w:cs="Helvetica"/>
+          <w:color w:val="333333"/>
+          <w:sz w:val="21"/>
+          <w:szCs w:val="21"/>
+        </w:rPr>
+        <w:t xml:space="preserve"> Bar contains </w:t>
+      </w:r>
+      <w:r>
+        <w:rPr>
+          <w:rFonts w:ascii="Helvetica" w:eastAsia="Times New Roman" w:hAnsi="Helvetica" w:cs="Helvetica"/>
+          <w:color w:val="333333"/>
+          <w:sz w:val="21"/>
+          <w:szCs w:val="21"/>
+        </w:rPr>
+        <w:t>different</w:t>
+      </w:r>
+      <w:r>
+        <w:rPr>
+          <w:rFonts w:ascii="Helvetica" w:eastAsia="Times New Roman" w:hAnsi="Helvetica" w:cs="Helvetica"/>
+          <w:color w:val="333333"/>
+          <w:sz w:val="21"/>
+          <w:szCs w:val="21"/>
+        </w:rPr>
+        <w:t xml:space="preserve"> icons. As shown in the image below hover over them to see a tooltip that pops up a message with their individual names. </w:t>
       </w:r>
     </w:p>
     <w:p>
@@ -2406,16 +2462,6 @@
           <w:szCs w:val="21"/>
         </w:rPr>
       </w:pPr>
-      <w:r>
-        <w:rPr>
-          <w:rFonts w:ascii="Helvetica" w:hAnsi="Helvetica" w:cs="Helvetica"/>
-          <w:noProof/>
-          <w:color w:val="333333"/>
-          <w:sz w:val="21"/>
-          <w:szCs w:val="21"/>
-        </w:rPr>
-        <w:t>7.2</w:t>
-      </w:r>
       <w:r>
         <w:rPr>
           <w:rFonts w:ascii="Helvetica" w:hAnsi="Helvetica" w:cs="Helvetica"/>
@@ -2592,7 +2638,7 @@
           <w:rFonts w:ascii="Helvetica" w:eastAsia="Times New Roman" w:hAnsi="Helvetica" w:cs="Helvetica"/>
         </w:rPr>
       </w:pPr>
-      <w:bookmarkStart w:id="3" w:name="_Toc510948839"/>
+      <w:bookmarkStart w:id="2" w:name="_Toc510948839"/>
       <w:r>
         <w:rPr>
           <w:rFonts w:ascii="Helvetica" w:eastAsia="Times New Roman" w:hAnsi="Helvetica" w:cs="Helvetica"/>
@@ -2600,7 +2646,7 @@
         <w:lastRenderedPageBreak/>
         <w:t>Create a New Patient</w:t>
       </w:r>
-      <w:bookmarkEnd w:id="3"/>
+      <w:bookmarkEnd w:id="2"/>
     </w:p>
     <w:p>
       <w:pPr>
@@ -3258,7 +3304,7 @@
           <w:rFonts w:ascii="Helvetica" w:eastAsia="Times New Roman" w:hAnsi="Helvetica" w:cs="Helvetica"/>
         </w:rPr>
       </w:pPr>
-      <w:bookmarkStart w:id="4" w:name="_Toc510948840"/>
+      <w:bookmarkStart w:id="3" w:name="_Toc510948840"/>
       <w:r>
         <w:rPr>
           <w:rFonts w:ascii="Helvetica" w:eastAsia="Times New Roman" w:hAnsi="Helvetica" w:cs="Helvetica"/>
@@ -3266,7 +3312,7 @@
         <w:lastRenderedPageBreak/>
         <w:t>Creating a New Appointment</w:t>
       </w:r>
-      <w:bookmarkEnd w:id="4"/>
+      <w:bookmarkEnd w:id="3"/>
     </w:p>
     <w:p>
       <w:pPr>
@@ -4633,7 +4679,7 @@
           <w:rFonts w:ascii="Helvetica" w:eastAsia="Times New Roman" w:hAnsi="Helvetica" w:cs="Helvetica"/>
         </w:rPr>
       </w:pPr>
-      <w:bookmarkStart w:id="5" w:name="_Toc510948841"/>
+      <w:bookmarkStart w:id="4" w:name="_Toc510948841"/>
       <w:r>
         <w:rPr>
           <w:rFonts w:ascii="Helvetica" w:eastAsia="Times New Roman" w:hAnsi="Helvetica" w:cs="Helvetica"/>
@@ -4641,7 +4687,7 @@
         <w:lastRenderedPageBreak/>
         <w:t>Create Procedure Order</w:t>
       </w:r>
-      <w:bookmarkEnd w:id="5"/>
+      <w:bookmarkEnd w:id="4"/>
     </w:p>
     <w:p>
       <w:pPr>
@@ -5921,7 +5967,7 @@
           <w:rFonts w:ascii="Helvetica" w:eastAsia="Times New Roman" w:hAnsi="Helvetica" w:cs="Helvetica"/>
         </w:rPr>
       </w:pPr>
-      <w:bookmarkStart w:id="6" w:name="_Toc510948842"/>
+      <w:bookmarkStart w:id="5" w:name="_Toc510948842"/>
       <w:r>
         <w:rPr>
           <w:rFonts w:ascii="Helvetica" w:eastAsia="Times New Roman" w:hAnsi="Helvetica" w:cs="Helvetica"/>
@@ -5929,7 +5975,7 @@
         <w:lastRenderedPageBreak/>
         <w:t>Patient Page</w:t>
       </w:r>
-      <w:bookmarkEnd w:id="6"/>
+      <w:bookmarkEnd w:id="5"/>
     </w:p>
     <w:p>
       <w:pPr>
@@ -6008,6 +6054,25 @@
     </w:p>
     <w:p>
       <w:pPr>
+        <w:pStyle w:val="Heading3"/>
+        <w:divId w:val="2029790063"/>
+        <w:rPr>
+          <w:rStyle w:val="Strong"/>
+          <w:b/>
+          <w:bCs/>
+        </w:rPr>
+      </w:pPr>
+      <w:r>
+        <w:rPr>
+          <w:rStyle w:val="Strong"/>
+          <w:b/>
+          <w:bCs/>
+        </w:rPr>
+        <w:t>DEMOGRAPHICS</w:t>
+      </w:r>
+    </w:p>
+    <w:p>
+      <w:pPr>
         <w:pStyle w:val="NormalWeb"/>
         <w:divId w:val="2029790063"/>
         <w:rPr>
@@ -6019,22 +6084,12 @@
       </w:pPr>
       <w:r>
         <w:rPr>
-          <w:rStyle w:val="Strong"/>
-          <w:rFonts w:ascii="Helvetica" w:hAnsi="Helvetica" w:cs="Helvetica"/>
-          <w:color w:val="333333"/>
-          <w:sz w:val="21"/>
-          <w:szCs w:val="21"/>
-        </w:rPr>
-        <w:t>DEMOGRAPHICS:</w:t>
-      </w:r>
-      <w:r>
-        <w:rPr>
-          <w:rFonts w:ascii="Helvetica" w:hAnsi="Helvetica" w:cs="Helvetica"/>
-          <w:color w:val="333333"/>
-          <w:sz w:val="21"/>
-          <w:szCs w:val="21"/>
-        </w:rPr>
-        <w:t xml:space="preserve"> This page displays details of the patient. Scroll down and click </w:t>
+          <w:rFonts w:ascii="Helvetica" w:hAnsi="Helvetica" w:cs="Helvetica"/>
+          <w:color w:val="333333"/>
+          <w:sz w:val="21"/>
+          <w:szCs w:val="21"/>
+        </w:rPr>
+        <w:t xml:space="preserve">This page displays details of the patient. Scroll down and click </w:t>
       </w:r>
       <w:r>
         <w:rPr>
@@ -6188,6 +6243,47 @@
     </w:p>
     <w:p>
       <w:pPr>
+        <w:rPr>
+          <w:rStyle w:val="Strong"/>
+          <w:rFonts w:ascii="Helvetica" w:hAnsi="Helvetica" w:cs="Helvetica"/>
+          <w:color w:val="333333"/>
+          <w:sz w:val="21"/>
+          <w:szCs w:val="21"/>
+        </w:rPr>
+      </w:pPr>
+      <w:r>
+        <w:rPr>
+          <w:rStyle w:val="Strong"/>
+          <w:rFonts w:ascii="Helvetica" w:hAnsi="Helvetica" w:cs="Helvetica"/>
+          <w:color w:val="333333"/>
+          <w:sz w:val="21"/>
+          <w:szCs w:val="21"/>
+        </w:rPr>
+        <w:br w:type="page"/>
+      </w:r>
+    </w:p>
+    <w:p>
+      <w:pPr>
+        <w:pStyle w:val="Heading3"/>
+        <w:divId w:val="1531801518"/>
+        <w:rPr>
+          <w:rStyle w:val="Strong"/>
+          <w:b/>
+          <w:bCs/>
+        </w:rPr>
+      </w:pPr>
+      <w:r>
+        <w:rPr>
+          <w:rStyle w:val="Strong"/>
+          <w:b/>
+          <w:bCs/>
+        </w:rPr>
+        <w:lastRenderedPageBreak/>
+        <w:t>APPOINTMENT</w:t>
+      </w:r>
+    </w:p>
+    <w:p>
+      <w:pPr>
         <w:pStyle w:val="NormalWeb"/>
         <w:divId w:val="1531801518"/>
         <w:rPr>
@@ -6199,22 +6295,12 @@
       </w:pPr>
       <w:r>
         <w:rPr>
-          <w:rStyle w:val="Strong"/>
-          <w:rFonts w:ascii="Helvetica" w:hAnsi="Helvetica" w:cs="Helvetica"/>
-          <w:color w:val="333333"/>
-          <w:sz w:val="21"/>
-          <w:szCs w:val="21"/>
-        </w:rPr>
-        <w:t>APPOINTMENT:</w:t>
-      </w:r>
-      <w:r>
-        <w:rPr>
-          <w:rFonts w:ascii="Helvetica" w:hAnsi="Helvetica" w:cs="Helvetica"/>
-          <w:color w:val="333333"/>
-          <w:sz w:val="21"/>
-          <w:szCs w:val="21"/>
-        </w:rPr>
-        <w:t xml:space="preserve"> If there are any appointments of that patient, it will be displayed here.</w:t>
+          <w:rFonts w:ascii="Helvetica" w:hAnsi="Helvetica" w:cs="Helvetica"/>
+          <w:color w:val="333333"/>
+          <w:sz w:val="21"/>
+          <w:szCs w:val="21"/>
+        </w:rPr>
+        <w:t>If there are any appointments of that patient, it will be displayed here.</w:t>
       </w:r>
     </w:p>
     <w:p>
@@ -6327,7 +6413,6 @@
           <w:sz w:val="21"/>
           <w:szCs w:val="21"/>
         </w:rPr>
-        <w:lastRenderedPageBreak/>
         <w:drawing>
           <wp:inline distT="0" distB="0" distL="0" distR="0">
             <wp:extent cx="6583680" cy="1627632"/>
@@ -6470,6 +6555,43 @@
     </w:p>
     <w:p>
       <w:pPr>
+        <w:rPr>
+          <w:rStyle w:val="Strong"/>
+          <w:sz w:val="27"/>
+          <w:szCs w:val="27"/>
+        </w:rPr>
+      </w:pPr>
+      <w:r>
+        <w:rPr>
+          <w:rStyle w:val="Strong"/>
+          <w:b w:val="0"/>
+          <w:bCs w:val="0"/>
+        </w:rPr>
+        <w:br w:type="page"/>
+      </w:r>
+    </w:p>
+    <w:p>
+      <w:pPr>
+        <w:pStyle w:val="Heading3"/>
+        <w:divId w:val="644579041"/>
+        <w:rPr>
+          <w:rStyle w:val="Strong"/>
+          <w:b/>
+          <w:bCs/>
+        </w:rPr>
+      </w:pPr>
+      <w:r>
+        <w:rPr>
+          <w:rStyle w:val="Strong"/>
+          <w:b/>
+          <w:bCs/>
+        </w:rPr>
+        <w:lastRenderedPageBreak/>
+        <w:t>QUICK ORDER</w:t>
+      </w:r>
+    </w:p>
+    <w:p>
+      <w:pPr>
         <w:pStyle w:val="NormalWeb"/>
         <w:divId w:val="644579041"/>
         <w:rPr>
@@ -6481,22 +6603,12 @@
       </w:pPr>
       <w:r>
         <w:rPr>
-          <w:rStyle w:val="Strong"/>
-          <w:rFonts w:ascii="Helvetica" w:hAnsi="Helvetica" w:cs="Helvetica"/>
-          <w:color w:val="333333"/>
-          <w:sz w:val="21"/>
-          <w:szCs w:val="21"/>
-        </w:rPr>
-        <w:t>QUICK ORDER:</w:t>
-      </w:r>
-      <w:r>
-        <w:rPr>
-          <w:rFonts w:ascii="Helvetica" w:hAnsi="Helvetica" w:cs="Helvetica"/>
-          <w:color w:val="333333"/>
-          <w:sz w:val="21"/>
-          <w:szCs w:val="21"/>
-        </w:rPr>
-        <w:t xml:space="preserve"> Displays procedure order of the patient (if any found). To make a new procedure order go to </w:t>
+          <w:rFonts w:ascii="Helvetica" w:hAnsi="Helvetica" w:cs="Helvetica"/>
+          <w:color w:val="333333"/>
+          <w:sz w:val="21"/>
+          <w:szCs w:val="21"/>
+        </w:rPr>
+        <w:t xml:space="preserve">Displays procedure order of the patient (if any found). To make a new procedure order go to </w:t>
       </w:r>
       <w:hyperlink r:id="rId39" w:history="1">
         <w:r>
@@ -6588,7 +6700,6 @@
           <w:sz w:val="21"/>
           <w:szCs w:val="21"/>
         </w:rPr>
-        <w:lastRenderedPageBreak/>
         <w:drawing>
           <wp:inline distT="0" distB="0" distL="0" distR="0">
             <wp:extent cx="6583680" cy="1371600"/>
@@ -6641,6 +6752,33 @@
     </w:p>
     <w:p>
       <w:pPr>
+        <w:pStyle w:val="Heading3"/>
+        <w:divId w:val="684483609"/>
+        <w:rPr>
+          <w:rStyle w:val="Strong"/>
+          <w:b/>
+          <w:bCs/>
+        </w:rPr>
+      </w:pPr>
+      <w:r>
+        <w:rPr>
+          <w:rStyle w:val="Strong"/>
+          <w:b/>
+          <w:bCs/>
+        </w:rPr>
+        <w:t>CARD/LABE</w:t>
+      </w:r>
+      <w:r>
+        <w:rPr>
+          <w:rStyle w:val="Strong"/>
+          <w:b/>
+          <w:bCs/>
+        </w:rPr>
+        <w:t>L</w:t>
+      </w:r>
+    </w:p>
+    <w:p>
+      <w:pPr>
         <w:pStyle w:val="NormalWeb"/>
         <w:divId w:val="684483609"/>
         <w:rPr>
@@ -6652,22 +6790,12 @@
       </w:pPr>
       <w:r>
         <w:rPr>
-          <w:rStyle w:val="Strong"/>
-          <w:rFonts w:ascii="Helvetica" w:hAnsi="Helvetica" w:cs="Helvetica"/>
-          <w:color w:val="333333"/>
-          <w:sz w:val="21"/>
-          <w:szCs w:val="21"/>
-        </w:rPr>
-        <w:t>CARD/LABEL:</w:t>
-      </w:r>
-      <w:r>
-        <w:rPr>
-          <w:rFonts w:ascii="Helvetica" w:hAnsi="Helvetica" w:cs="Helvetica"/>
-          <w:color w:val="333333"/>
-          <w:sz w:val="21"/>
-          <w:szCs w:val="21"/>
-        </w:rPr>
-        <w:t xml:space="preserve"> This contains information about the hospital and the patient. The label can be adjusted according to the desired size and printed. The Card size is fixed. Please note that </w:t>
+          <w:rFonts w:ascii="Helvetica" w:hAnsi="Helvetica" w:cs="Helvetica"/>
+          <w:color w:val="333333"/>
+          <w:sz w:val="21"/>
+          <w:szCs w:val="21"/>
+        </w:rPr>
+        <w:t xml:space="preserve">This contains information about the hospital and the patient. The label can be adjusted according to the desired size and printed. The Card size is fixed. Please note that </w:t>
       </w:r>
       <w:r>
         <w:rPr>
@@ -6791,6 +6919,26 @@
     </w:p>
     <w:p>
       <w:pPr>
+        <w:pStyle w:val="Heading3"/>
+        <w:divId w:val="2001083683"/>
+        <w:rPr>
+          <w:rStyle w:val="Strong"/>
+          <w:b/>
+          <w:bCs/>
+        </w:rPr>
+      </w:pPr>
+      <w:r>
+        <w:rPr>
+          <w:rStyle w:val="Strong"/>
+          <w:b/>
+          <w:bCs/>
+        </w:rPr>
+        <w:lastRenderedPageBreak/>
+        <w:t>BILLING</w:t>
+      </w:r>
+    </w:p>
+    <w:p>
+      <w:pPr>
         <w:pStyle w:val="NormalWeb"/>
         <w:divId w:val="2001083683"/>
         <w:rPr>
@@ -6802,22 +6950,12 @@
       </w:pPr>
       <w:r>
         <w:rPr>
-          <w:rStyle w:val="Strong"/>
-          <w:rFonts w:ascii="Helvetica" w:hAnsi="Helvetica" w:cs="Helvetica"/>
-          <w:color w:val="333333"/>
-          <w:sz w:val="21"/>
-          <w:szCs w:val="21"/>
-        </w:rPr>
-        <w:t>BILLING:</w:t>
-      </w:r>
-      <w:r>
-        <w:rPr>
-          <w:rFonts w:ascii="Helvetica" w:hAnsi="Helvetica" w:cs="Helvetica"/>
-          <w:color w:val="333333"/>
-          <w:sz w:val="21"/>
-          <w:szCs w:val="21"/>
-        </w:rPr>
-        <w:t xml:space="preserve"> All the charges will be listed here in the form of encounters. Encounters are the history of the patient visits. In the list of </w:t>
+          <w:rFonts w:ascii="Helvetica" w:hAnsi="Helvetica" w:cs="Helvetica"/>
+          <w:color w:val="333333"/>
+          <w:sz w:val="21"/>
+          <w:szCs w:val="21"/>
+        </w:rPr>
+        <w:t xml:space="preserve">All the charges will be listed here in the form of encounters. Encounters are the history of the patient visits. In the list of </w:t>
       </w:r>
       <w:r>
         <w:rPr>
@@ -6858,7 +6996,6 @@
           <w:sz w:val="21"/>
           <w:szCs w:val="21"/>
         </w:rPr>
-        <w:lastRenderedPageBreak/>
         <w:drawing>
           <wp:inline distT="0" distB="0" distL="0" distR="0">
             <wp:extent cx="6583680" cy="2002536"/>
@@ -7092,6 +7229,7 @@
           <w:sz w:val="21"/>
           <w:szCs w:val="21"/>
         </w:rPr>
+        <w:lastRenderedPageBreak/>
         <w:drawing>
           <wp:inline distT="0" distB="0" distL="0" distR="0">
             <wp:extent cx="6583680" cy="2286000"/>
@@ -7144,116 +7282,6 @@
     </w:p>
     <w:p>
       <w:pPr>
-        <w:pStyle w:val="NormalWeb"/>
-        <w:divId w:val="2001083683"/>
-        <w:rPr>
-          <w:rFonts w:ascii="Helvetica" w:hAnsi="Helvetica" w:cs="Helvetica"/>
-          <w:color w:val="333333"/>
-          <w:sz w:val="21"/>
-          <w:szCs w:val="21"/>
-        </w:rPr>
-      </w:pPr>
-      <w:r>
-        <w:rPr>
-          <w:rFonts w:ascii="Helvetica" w:hAnsi="Helvetica" w:cs="Helvetica"/>
-          <w:color w:val="333333"/>
-          <w:sz w:val="21"/>
-          <w:szCs w:val="21"/>
-        </w:rPr>
-        <w:t xml:space="preserve">If there is a price difference, then pressing </w:t>
-      </w:r>
-      <w:r>
-        <w:rPr>
-          <w:rStyle w:val="Strong"/>
-          <w:rFonts w:ascii="Helvetica" w:hAnsi="Helvetica" w:cs="Helvetica"/>
-          <w:color w:val="333333"/>
-          <w:sz w:val="21"/>
-          <w:szCs w:val="21"/>
-        </w:rPr>
-        <w:t xml:space="preserve">Pay </w:t>
-      </w:r>
-      <w:r>
-        <w:rPr>
-          <w:rFonts w:ascii="Helvetica" w:hAnsi="Helvetica" w:cs="Helvetica"/>
-          <w:color w:val="333333"/>
-          <w:sz w:val="21"/>
-          <w:szCs w:val="21"/>
-        </w:rPr>
-        <w:t>will display the following page.</w:t>
-      </w:r>
-    </w:p>
-    <w:p>
-      <w:pPr>
-        <w:pStyle w:val="NormalWeb"/>
-        <w:divId w:val="2001083683"/>
-        <w:rPr>
-          <w:rFonts w:ascii="Helvetica" w:hAnsi="Helvetica" w:cs="Helvetica"/>
-          <w:color w:val="333333"/>
-          <w:sz w:val="21"/>
-          <w:szCs w:val="21"/>
-        </w:rPr>
-      </w:pPr>
-      <w:r>
-        <w:rPr>
-          <w:rFonts w:ascii="Helvetica" w:hAnsi="Helvetica" w:cs="Helvetica"/>
-          <w:noProof/>
-          <w:color w:val="333333"/>
-          <w:sz w:val="21"/>
-          <w:szCs w:val="21"/>
-        </w:rPr>
-        <w:lastRenderedPageBreak/>
-        <w:drawing>
-          <wp:inline distT="0" distB="0" distL="0" distR="0">
-            <wp:extent cx="6583680" cy="1773936"/>
-            <wp:effectExtent l="0" t="0" r="7620" b="0"/>
-            <wp:docPr id="34" name="Picture 34" descr="C:\Users\DOT1\Documents\Dotmark-DMS-Manual\DMS Desktop\DMS HTML NEW\images\PatientPage\PriceDifference.jpg"/>
-            <wp:cNvGraphicFramePr>
-              <a:graphicFrameLocks xmlns:a="http://schemas.openxmlformats.org/drawingml/2006/main" noChangeAspect="1"/>
-            </wp:cNvGraphicFramePr>
-            <a:graphic xmlns:a="http://schemas.openxmlformats.org/drawingml/2006/main">
-              <a:graphicData uri="http://schemas.openxmlformats.org/drawingml/2006/picture">
-                <pic:pic xmlns:pic="http://schemas.openxmlformats.org/drawingml/2006/picture">
-                  <pic:nvPicPr>
-                    <pic:cNvPr id="0" name="Picture 34" descr="C:\Users\DOT1\Documents\Dotmark-DMS-Manual\DMS Desktop\DMS HTML NEW\images\PatientPage\PriceDifference.jpg"/>
-                    <pic:cNvPicPr>
-                      <a:picLocks noChangeAspect="1" noChangeArrowheads="1"/>
-                    </pic:cNvPicPr>
-                  </pic:nvPicPr>
-                  <pic:blipFill>
-                    <a:blip r:link="rId45">
-                      <a:extLst>
-                        <a:ext uri="{28A0092B-C50C-407E-A947-70E740481C1C}">
-                          <a14:useLocalDpi xmlns:a14="http://schemas.microsoft.com/office/drawing/2010/main" val="0"/>
-                        </a:ext>
-                      </a:extLst>
-                    </a:blip>
-                    <a:srcRect/>
-                    <a:stretch>
-                      <a:fillRect/>
-                    </a:stretch>
-                  </pic:blipFill>
-                  <pic:spPr bwMode="auto">
-                    <a:xfrm>
-                      <a:off x="0" y="0"/>
-                      <a:ext cx="6583680" cy="1773936"/>
-                    </a:xfrm>
-                    <a:prstGeom prst="rect">
-                      <a:avLst/>
-                    </a:prstGeom>
-                    <a:noFill/>
-                    <a:ln>
-                      <a:noFill/>
-                    </a:ln>
-                  </pic:spPr>
-                </pic:pic>
-              </a:graphicData>
-            </a:graphic>
-          </wp:inline>
-        </w:drawing>
-      </w:r>
-    </w:p>
-    <w:p>
-      <w:pPr>
         <w:numPr>
           <w:ilvl w:val="0"/>
           <w:numId w:val="18"/>
@@ -7434,7 +7462,7 @@
                     </pic:cNvPicPr>
                   </pic:nvPicPr>
                   <pic:blipFill>
-                    <a:blip r:link="rId46">
+                    <a:blip r:link="rId45">
                       <a:extLst>
                         <a:ext uri="{28A0092B-C50C-407E-A947-70E740481C1C}">
                           <a14:useLocalDpi xmlns:a14="http://schemas.microsoft.com/office/drawing/2010/main" val="0"/>
@@ -7468,6 +7496,25 @@
     </w:p>
     <w:p>
       <w:pPr>
+        <w:pStyle w:val="Heading3"/>
+        <w:divId w:val="2117866372"/>
+        <w:rPr>
+          <w:rStyle w:val="Strong"/>
+          <w:b/>
+          <w:bCs/>
+        </w:rPr>
+      </w:pPr>
+      <w:r>
+        <w:rPr>
+          <w:rStyle w:val="Strong"/>
+          <w:b/>
+          <w:bCs/>
+        </w:rPr>
+        <w:t>INVOICE</w:t>
+      </w:r>
+    </w:p>
+    <w:p>
+      <w:pPr>
         <w:pStyle w:val="NormalWeb"/>
         <w:divId w:val="2117866372"/>
         <w:rPr>
@@ -7479,22 +7526,12 @@
       </w:pPr>
       <w:r>
         <w:rPr>
-          <w:rStyle w:val="Strong"/>
-          <w:rFonts w:ascii="Helvetica" w:hAnsi="Helvetica" w:cs="Helvetica"/>
-          <w:color w:val="333333"/>
-          <w:sz w:val="21"/>
-          <w:szCs w:val="21"/>
-        </w:rPr>
-        <w:t>INVOICE:</w:t>
-      </w:r>
-      <w:r>
-        <w:rPr>
-          <w:rFonts w:ascii="Helvetica" w:hAnsi="Helvetica" w:cs="Helvetica"/>
-          <w:color w:val="333333"/>
-          <w:sz w:val="21"/>
-          <w:szCs w:val="21"/>
-        </w:rPr>
-        <w:t xml:space="preserve"> After hitting the </w:t>
+          <w:rFonts w:ascii="Helvetica" w:hAnsi="Helvetica" w:cs="Helvetica"/>
+          <w:color w:val="333333"/>
+          <w:sz w:val="21"/>
+          <w:szCs w:val="21"/>
+        </w:rPr>
+        <w:t xml:space="preserve">After hitting the </w:t>
       </w:r>
       <w:r>
         <w:rPr>
@@ -7535,6 +7572,7 @@
           <w:sz w:val="21"/>
           <w:szCs w:val="21"/>
         </w:rPr>
+        <w:lastRenderedPageBreak/>
         <w:drawing>
           <wp:inline distT="0" distB="0" distL="0" distR="0">
             <wp:extent cx="6583680" cy="1911096"/>
@@ -7553,7 +7591,7 @@
                     </pic:cNvPicPr>
                   </pic:nvPicPr>
                   <pic:blipFill>
-                    <a:blip r:link="rId47">
+                    <a:blip r:link="rId46">
                       <a:extLst>
                         <a:ext uri="{28A0092B-C50C-407E-A947-70E740481C1C}">
                           <a14:useLocalDpi xmlns:a14="http://schemas.microsoft.com/office/drawing/2010/main" val="0"/>
@@ -7608,7 +7646,6 @@
           <w:sz w:val="21"/>
           <w:szCs w:val="21"/>
         </w:rPr>
-        <w:lastRenderedPageBreak/>
         <w:t xml:space="preserve">The reprint can be made by selecting </w:t>
       </w:r>
       <w:r>
@@ -7725,7 +7762,7 @@
                     </pic:cNvPicPr>
                   </pic:nvPicPr>
                   <pic:blipFill>
-                    <a:blip r:link="rId48">
+                    <a:blip r:link="rId47">
                       <a:extLst>
                         <a:ext uri="{28A0092B-C50C-407E-A947-70E740481C1C}">
                           <a14:useLocalDpi xmlns:a14="http://schemas.microsoft.com/office/drawing/2010/main" val="0"/>
@@ -7759,6 +7796,25 @@
     </w:p>
     <w:p>
       <w:pPr>
+        <w:pStyle w:val="Heading3"/>
+        <w:divId w:val="62025748"/>
+        <w:rPr>
+          <w:rStyle w:val="Strong"/>
+          <w:b/>
+          <w:bCs/>
+        </w:rPr>
+      </w:pPr>
+      <w:r>
+        <w:rPr>
+          <w:rStyle w:val="Strong"/>
+          <w:b/>
+          <w:bCs/>
+        </w:rPr>
+        <w:t>REFUND</w:t>
+      </w:r>
+    </w:p>
+    <w:p>
+      <w:pPr>
         <w:pStyle w:val="NormalWeb"/>
         <w:divId w:val="62025748"/>
         <w:rPr>
@@ -7770,22 +7826,12 @@
       </w:pPr>
       <w:r>
         <w:rPr>
-          <w:rStyle w:val="Strong"/>
-          <w:rFonts w:ascii="Helvetica" w:hAnsi="Helvetica" w:cs="Helvetica"/>
-          <w:color w:val="333333"/>
-          <w:sz w:val="21"/>
-          <w:szCs w:val="21"/>
-        </w:rPr>
-        <w:t>REFUND:</w:t>
-      </w:r>
-      <w:r>
-        <w:rPr>
-          <w:rFonts w:ascii="Helvetica" w:hAnsi="Helvetica" w:cs="Helvetica"/>
-          <w:color w:val="333333"/>
-          <w:sz w:val="21"/>
-          <w:szCs w:val="21"/>
-        </w:rPr>
-        <w:t xml:space="preserve"> Make a note of the invoice id from the invoice page above. And enter that invoice id in the </w:t>
+          <w:rFonts w:ascii="Helvetica" w:hAnsi="Helvetica" w:cs="Helvetica"/>
+          <w:color w:val="333333"/>
+          <w:sz w:val="21"/>
+          <w:szCs w:val="21"/>
+        </w:rPr>
+        <w:t xml:space="preserve">Make a note of the invoice id from the invoice page above. And enter that invoice id in the </w:t>
       </w:r>
       <w:r>
         <w:rPr>
@@ -7813,23 +7859,39 @@
         <w:divId w:val="62025748"/>
         <w:rPr>
           <w:rFonts w:ascii="Helvetica" w:hAnsi="Helvetica" w:cs="Helvetica"/>
-          <w:color w:val="333333"/>
-          <w:sz w:val="21"/>
-          <w:szCs w:val="21"/>
-        </w:rPr>
-      </w:pPr>
-      <w:r>
-        <w:rPr>
-          <w:rFonts w:ascii="Helvetica" w:hAnsi="Helvetica" w:cs="Helvetica"/>
           <w:noProof/>
           <w:color w:val="333333"/>
           <w:sz w:val="21"/>
           <w:szCs w:val="21"/>
         </w:rPr>
+      </w:pPr>
+    </w:p>
+    <w:p>
+      <w:pPr>
+        <w:pStyle w:val="NormalWeb"/>
+        <w:divId w:val="62025748"/>
+        <w:rPr>
+          <w:rFonts w:ascii="Helvetica" w:hAnsi="Helvetica" w:cs="Helvetica"/>
+          <w:color w:val="333333"/>
+          <w:sz w:val="21"/>
+          <w:szCs w:val="21"/>
+        </w:rPr>
+      </w:pPr>
+      <w:bookmarkStart w:id="6" w:name="_GoBack"/>
+      <w:bookmarkEnd w:id="6"/>
+      <w:r>
+        <w:rPr>
+          <w:rFonts w:ascii="Helvetica" w:hAnsi="Helvetica" w:cs="Helvetica"/>
+          <w:noProof/>
+          <w:color w:val="333333"/>
+          <w:sz w:val="21"/>
+          <w:szCs w:val="21"/>
+        </w:rPr>
+        <w:lastRenderedPageBreak/>
         <w:drawing>
           <wp:inline distT="0" distB="0" distL="0" distR="0">
-            <wp:extent cx="6583680" cy="3236976"/>
-            <wp:effectExtent l="0" t="0" r="7620" b="1905"/>
+            <wp:extent cx="6582905" cy="2009553"/>
+            <wp:effectExtent l="0" t="0" r="0" b="0"/>
             <wp:docPr id="38" name="Picture 38" descr="C:\Users\DOT1\Documents\Dotmark-DMS-Manual\DMS Desktop\DMS HTML NEW\images\PatientPage\Refund.jpg"/>
             <wp:cNvGraphicFramePr>
               <a:graphicFrameLocks xmlns:a="http://schemas.openxmlformats.org/drawingml/2006/main" noChangeAspect="1"/>
@@ -7843,23 +7905,21 @@
                       <a:picLocks noChangeAspect="1" noChangeArrowheads="1"/>
                     </pic:cNvPicPr>
                   </pic:nvPicPr>
-                  <pic:blipFill>
-                    <a:blip r:link="rId49">
+                  <pic:blipFill rotWithShape="1">
+                    <a:blip r:link="rId48">
                       <a:extLst>
                         <a:ext uri="{28A0092B-C50C-407E-A947-70E740481C1C}">
                           <a14:useLocalDpi xmlns:a14="http://schemas.microsoft.com/office/drawing/2010/main" val="0"/>
                         </a:ext>
                       </a:extLst>
                     </a:blip>
-                    <a:srcRect/>
-                    <a:stretch>
-                      <a:fillRect/>
-                    </a:stretch>
+                    <a:srcRect b="37911"/>
+                    <a:stretch/>
                   </pic:blipFill>
                   <pic:spPr bwMode="auto">
                     <a:xfrm>
                       <a:off x="0" y="0"/>
-                      <a:ext cx="6583680" cy="3236976"/>
+                      <a:ext cx="6583680" cy="2009790"/>
                     </a:xfrm>
                     <a:prstGeom prst="rect">
                       <a:avLst/>
@@ -7868,6 +7928,11 @@
                     <a:ln>
                       <a:noFill/>
                     </a:ln>
+                    <a:extLst>
+                      <a:ext uri="{53640926-AAD7-44D8-BBD7-CCE9431645EC}">
+                        <a14:shadowObscured xmlns:a14="http://schemas.microsoft.com/office/drawing/2010/main"/>
+                      </a:ext>
+                    </a:extLst>
                   </pic:spPr>
                 </pic:pic>
               </a:graphicData>
@@ -7985,7 +8050,6 @@
           <w:sz w:val="21"/>
           <w:szCs w:val="21"/>
         </w:rPr>
-        <w:lastRenderedPageBreak/>
         <w:drawing>
           <wp:inline distT="0" distB="0" distL="0" distR="0">
             <wp:extent cx="6583680" cy="2779776"/>
@@ -8004,7 +8068,7 @@
                     </pic:cNvPicPr>
                   </pic:nvPicPr>
                   <pic:blipFill>
-                    <a:blip r:link="rId50">
+                    <a:blip r:link="rId49">
                       <a:extLst>
                         <a:ext uri="{28A0092B-C50C-407E-A947-70E740481C1C}">
                           <a14:useLocalDpi xmlns:a14="http://schemas.microsoft.com/office/drawing/2010/main" val="0"/>
@@ -8055,6 +8119,7 @@
           <w:sz w:val="21"/>
           <w:szCs w:val="21"/>
         </w:rPr>
+        <w:lastRenderedPageBreak/>
         <w:drawing>
           <wp:inline distT="0" distB="0" distL="0" distR="0">
             <wp:extent cx="6583680" cy="3310128"/>
@@ -8073,7 +8138,7 @@
                     </pic:cNvPicPr>
                   </pic:nvPicPr>
                   <pic:blipFill>
-                    <a:blip r:link="rId51">
+                    <a:blip r:link="rId50">
                       <a:extLst>
                         <a:ext uri="{28A0092B-C50C-407E-A947-70E740481C1C}">
                           <a14:useLocalDpi xmlns:a14="http://schemas.microsoft.com/office/drawing/2010/main" val="0"/>
@@ -8250,7 +8315,7 @@
                     </pic:cNvPicPr>
                   </pic:nvPicPr>
                   <pic:blipFill>
-                    <a:blip r:link="rId52">
+                    <a:blip r:link="rId51">
                       <a:extLst>
                         <a:ext uri="{28A0092B-C50C-407E-A947-70E740481C1C}">
                           <a14:useLocalDpi xmlns:a14="http://schemas.microsoft.com/office/drawing/2010/main" val="0"/>
@@ -8319,7 +8384,7 @@
                     </pic:cNvPicPr>
                   </pic:nvPicPr>
                   <pic:blipFill>
-                    <a:blip r:link="rId53">
+                    <a:blip r:link="rId52">
                       <a:extLst>
                         <a:ext uri="{28A0092B-C50C-407E-A947-70E740481C1C}">
                           <a14:useLocalDpi xmlns:a14="http://schemas.microsoft.com/office/drawing/2010/main" val="0"/>
@@ -8443,7 +8508,7 @@
         </w:rPr>
         <w:t xml:space="preserve">If only one matching patient is found then the list view of the patients will be skipped and </w:t>
       </w:r>
-      <w:hyperlink r:id="rId54" w:history="1">
+      <w:hyperlink r:id="rId53" w:history="1">
         <w:r>
           <w:rPr>
             <w:rStyle w:val="Strong"/>
@@ -8707,7 +8772,7 @@
                     </pic:cNvPicPr>
                   </pic:nvPicPr>
                   <pic:blipFill>
-                    <a:blip r:link="rId55">
+                    <a:blip r:link="rId54">
                       <a:extLst>
                         <a:ext uri="{28A0092B-C50C-407E-A947-70E740481C1C}">
                           <a14:useLocalDpi xmlns:a14="http://schemas.microsoft.com/office/drawing/2010/main" val="0"/>
@@ -8846,7 +8911,7 @@
                     </pic:cNvPicPr>
                   </pic:nvPicPr>
                   <pic:blipFill>
-                    <a:blip r:link="rId56">
+                    <a:blip r:link="rId55">
                       <a:extLst>
                         <a:ext uri="{28A0092B-C50C-407E-A947-70E740481C1C}">
                           <a14:useLocalDpi xmlns:a14="http://schemas.microsoft.com/office/drawing/2010/main" val="0"/>
@@ -9002,7 +9067,7 @@
                     </pic:cNvPicPr>
                   </pic:nvPicPr>
                   <pic:blipFill>
-                    <a:blip r:link="rId57">
+                    <a:blip r:link="rId56">
                       <a:extLst>
                         <a:ext uri="{28A0092B-C50C-407E-A947-70E740481C1C}">
                           <a14:useLocalDpi xmlns:a14="http://schemas.microsoft.com/office/drawing/2010/main" val="0"/>
@@ -9197,7 +9262,7 @@
                     </pic:cNvPicPr>
                   </pic:nvPicPr>
                   <pic:blipFill>
-                    <a:blip r:link="rId58">
+                    <a:blip r:link="rId57">
                       <a:extLst>
                         <a:ext uri="{28A0092B-C50C-407E-A947-70E740481C1C}">
                           <a14:useLocalDpi xmlns:a14="http://schemas.microsoft.com/office/drawing/2010/main" val="0"/>
@@ -9362,7 +9427,7 @@
                     </pic:cNvPicPr>
                   </pic:nvPicPr>
                   <pic:blipFill>
-                    <a:blip r:link="rId59">
+                    <a:blip r:link="rId58">
                       <a:extLst>
                         <a:ext uri="{28A0092B-C50C-407E-A947-70E740481C1C}">
                           <a14:useLocalDpi xmlns:a14="http://schemas.microsoft.com/office/drawing/2010/main" val="0"/>
@@ -9431,7 +9496,7 @@
                     </pic:cNvPicPr>
                   </pic:nvPicPr>
                   <pic:blipFill>
-                    <a:blip r:link="rId60">
+                    <a:blip r:link="rId59">
                       <a:extLst>
                         <a:ext uri="{28A0092B-C50C-407E-A947-70E740481C1C}">
                           <a14:useLocalDpi xmlns:a14="http://schemas.microsoft.com/office/drawing/2010/main" val="0"/>
@@ -10022,7 +10087,7 @@
                     </pic:cNvPicPr>
                   </pic:nvPicPr>
                   <pic:blipFill>
-                    <a:blip r:link="rId61">
+                    <a:blip r:link="rId60">
                       <a:extLst>
                         <a:ext uri="{28A0092B-C50C-407E-A947-70E740481C1C}">
                           <a14:useLocalDpi xmlns:a14="http://schemas.microsoft.com/office/drawing/2010/main" val="0"/>
@@ -10222,7 +10287,7 @@
                     </pic:cNvPicPr>
                   </pic:nvPicPr>
                   <pic:blipFill>
-                    <a:blip r:link="rId62">
+                    <a:blip r:link="rId61">
                       <a:extLst>
                         <a:ext uri="{28A0092B-C50C-407E-A947-70E740481C1C}">
                           <a14:useLocalDpi xmlns:a14="http://schemas.microsoft.com/office/drawing/2010/main" val="0"/>
@@ -10330,7 +10395,7 @@
                     </pic:cNvPicPr>
                   </pic:nvPicPr>
                   <pic:blipFill>
-                    <a:blip r:link="rId63">
+                    <a:blip r:link="rId62">
                       <a:extLst>
                         <a:ext uri="{28A0092B-C50C-407E-A947-70E740481C1C}">
                           <a14:useLocalDpi xmlns:a14="http://schemas.microsoft.com/office/drawing/2010/main" val="0"/>
@@ -10498,7 +10563,7 @@
                     </pic:cNvPicPr>
                   </pic:nvPicPr>
                   <pic:blipFill>
-                    <a:blip r:link="rId64">
+                    <a:blip r:link="rId63">
                       <a:extLst>
                         <a:ext uri="{28A0092B-C50C-407E-A947-70E740481C1C}">
                           <a14:useLocalDpi xmlns:a14="http://schemas.microsoft.com/office/drawing/2010/main" val="0"/>
@@ -10642,7 +10707,7 @@
                     </pic:cNvPicPr>
                   </pic:nvPicPr>
                   <pic:blipFill>
-                    <a:blip r:link="rId65">
+                    <a:blip r:link="rId64">
                       <a:extLst>
                         <a:ext uri="{28A0092B-C50C-407E-A947-70E740481C1C}">
                           <a14:useLocalDpi xmlns:a14="http://schemas.microsoft.com/office/drawing/2010/main" val="0"/>
@@ -10749,7 +10814,7 @@
                     </pic:cNvPicPr>
                   </pic:nvPicPr>
                   <pic:blipFill>
-                    <a:blip r:link="rId66">
+                    <a:blip r:link="rId65">
                       <a:extLst>
                         <a:ext uri="{28A0092B-C50C-407E-A947-70E740481C1C}">
                           <a14:useLocalDpi xmlns:a14="http://schemas.microsoft.com/office/drawing/2010/main" val="0"/>
@@ -10857,7 +10922,7 @@
                     </pic:cNvPicPr>
                   </pic:nvPicPr>
                   <pic:blipFill>
-                    <a:blip r:link="rId67">
+                    <a:blip r:link="rId66">
                       <a:extLst>
                         <a:ext uri="{28A0092B-C50C-407E-A947-70E740481C1C}">
                           <a14:useLocalDpi xmlns:a14="http://schemas.microsoft.com/office/drawing/2010/main" val="0"/>
@@ -11111,7 +11176,7 @@
                     </pic:cNvPicPr>
                   </pic:nvPicPr>
                   <pic:blipFill>
-                    <a:blip r:link="rId68">
+                    <a:blip r:link="rId67">
                       <a:extLst>
                         <a:ext uri="{28A0092B-C50C-407E-A947-70E740481C1C}">
                           <a14:useLocalDpi xmlns:a14="http://schemas.microsoft.com/office/drawing/2010/main" val="0"/>
@@ -11219,7 +11284,7 @@
                     </pic:cNvPicPr>
                   </pic:nvPicPr>
                   <pic:blipFill>
-                    <a:blip r:link="rId69">
+                    <a:blip r:link="rId68">
                       <a:extLst>
                         <a:ext uri="{28A0092B-C50C-407E-A947-70E740481C1C}">
                           <a14:useLocalDpi xmlns:a14="http://schemas.microsoft.com/office/drawing/2010/main" val="0"/>
@@ -14439,7 +14504,7 @@
                     </pic:cNvPicPr>
                   </pic:nvPicPr>
                   <pic:blipFill>
-                    <a:blip r:link="rId70">
+                    <a:blip r:link="rId69">
                       <a:extLst>
                         <a:ext uri="{28A0092B-C50C-407E-A947-70E740481C1C}">
                           <a14:useLocalDpi xmlns:a14="http://schemas.microsoft.com/office/drawing/2010/main" val="0"/>
@@ -14569,7 +14634,7 @@
                     </pic:cNvPicPr>
                   </pic:nvPicPr>
                   <pic:blipFill>
-                    <a:blip r:link="rId71">
+                    <a:blip r:link="rId70">
                       <a:extLst>
                         <a:ext uri="{28A0092B-C50C-407E-A947-70E740481C1C}">
                           <a14:useLocalDpi xmlns:a14="http://schemas.microsoft.com/office/drawing/2010/main" val="0"/>
@@ -14639,7 +14704,7 @@
                     </pic:cNvPicPr>
                   </pic:nvPicPr>
                   <pic:blipFill>
-                    <a:blip r:link="rId72">
+                    <a:blip r:link="rId71">
                       <a:extLst>
                         <a:ext uri="{28A0092B-C50C-407E-A947-70E740481C1C}">
                           <a14:useLocalDpi xmlns:a14="http://schemas.microsoft.com/office/drawing/2010/main" val="0"/>
@@ -14748,7 +14813,7 @@
                     </pic:cNvPicPr>
                   </pic:nvPicPr>
                   <pic:blipFill>
-                    <a:blip r:link="rId73">
+                    <a:blip r:link="rId72">
                       <a:extLst>
                         <a:ext uri="{28A0092B-C50C-407E-A947-70E740481C1C}">
                           <a14:useLocalDpi xmlns:a14="http://schemas.microsoft.com/office/drawing/2010/main" val="0"/>
@@ -14889,7 +14954,7 @@
                     </pic:cNvPicPr>
                   </pic:nvPicPr>
                   <pic:blipFill>
-                    <a:blip r:link="rId74">
+                    <a:blip r:link="rId73">
                       <a:extLst>
                         <a:ext uri="{28A0092B-C50C-407E-A947-70E740481C1C}">
                           <a14:useLocalDpi xmlns:a14="http://schemas.microsoft.com/office/drawing/2010/main" val="0"/>
@@ -15018,7 +15083,7 @@
                     </pic:cNvPicPr>
                   </pic:nvPicPr>
                   <pic:blipFill>
-                    <a:blip r:link="rId75">
+                    <a:blip r:link="rId74">
                       <a:extLst>
                         <a:ext uri="{28A0092B-C50C-407E-A947-70E740481C1C}">
                           <a14:useLocalDpi xmlns:a14="http://schemas.microsoft.com/office/drawing/2010/main" val="0"/>
@@ -15135,7 +15200,7 @@
                     </pic:cNvPicPr>
                   </pic:nvPicPr>
                   <pic:blipFill>
-                    <a:blip r:link="rId76">
+                    <a:blip r:link="rId75">
                       <a:extLst>
                         <a:ext uri="{28A0092B-C50C-407E-A947-70E740481C1C}">
                           <a14:useLocalDpi xmlns:a14="http://schemas.microsoft.com/office/drawing/2010/main" val="0"/>
@@ -15205,7 +15270,7 @@
                     </pic:cNvPicPr>
                   </pic:nvPicPr>
                   <pic:blipFill>
-                    <a:blip r:link="rId77">
+                    <a:blip r:link="rId76">
                       <a:extLst>
                         <a:ext uri="{28A0092B-C50C-407E-A947-70E740481C1C}">
                           <a14:useLocalDpi xmlns:a14="http://schemas.microsoft.com/office/drawing/2010/main" val="0"/>
@@ -15295,7 +15360,7 @@
                     </pic:cNvPicPr>
                   </pic:nvPicPr>
                   <pic:blipFill>
-                    <a:blip r:link="rId78">
+                    <a:blip r:link="rId77">
                       <a:extLst>
                         <a:ext uri="{28A0092B-C50C-407E-A947-70E740481C1C}">
                           <a14:useLocalDpi xmlns:a14="http://schemas.microsoft.com/office/drawing/2010/main" val="0"/>
@@ -15364,7 +15429,7 @@
                     </pic:cNvPicPr>
                   </pic:nvPicPr>
                   <pic:blipFill>
-                    <a:blip r:link="rId79">
+                    <a:blip r:link="rId78">
                       <a:extLst>
                         <a:ext uri="{28A0092B-C50C-407E-A947-70E740481C1C}">
                           <a14:useLocalDpi xmlns:a14="http://schemas.microsoft.com/office/drawing/2010/main" val="0"/>
@@ -15486,7 +15551,7 @@
                     </pic:cNvPicPr>
                   </pic:nvPicPr>
                   <pic:blipFill>
-                    <a:blip r:link="rId80">
+                    <a:blip r:link="rId79">
                       <a:extLst>
                         <a:ext uri="{28A0092B-C50C-407E-A947-70E740481C1C}">
                           <a14:useLocalDpi xmlns:a14="http://schemas.microsoft.com/office/drawing/2010/main" val="0"/>
@@ -15645,7 +15710,7 @@
                     </pic:cNvPicPr>
                   </pic:nvPicPr>
                   <pic:blipFill>
-                    <a:blip r:link="rId81">
+                    <a:blip r:link="rId80">
                       <a:extLst>
                         <a:ext uri="{28A0092B-C50C-407E-A947-70E740481C1C}">
                           <a14:useLocalDpi xmlns:a14="http://schemas.microsoft.com/office/drawing/2010/main" val="0"/>
@@ -15810,7 +15875,7 @@
                     </pic:cNvPicPr>
                   </pic:nvPicPr>
                   <pic:blipFill>
-                    <a:blip r:link="rId82">
+                    <a:blip r:link="rId81">
                       <a:extLst>
                         <a:ext uri="{28A0092B-C50C-407E-A947-70E740481C1C}">
                           <a14:useLocalDpi xmlns:a14="http://schemas.microsoft.com/office/drawing/2010/main" val="0"/>
@@ -15939,7 +16004,7 @@
         </w:rPr>
         <w:t xml:space="preserve"> This contains Hospitals and Patients information. View it </w:t>
       </w:r>
-      <w:hyperlink r:id="rId83" w:history="1">
+      <w:hyperlink r:id="rId82" w:history="1">
         <w:r>
           <w:rPr>
             <w:rStyle w:val="Hyperlink"/>
@@ -15961,7 +16026,7 @@
       </w:r>
     </w:p>
     <w:sectPr>
-      <w:footerReference w:type="default" r:id="rId84"/>
+      <w:footerReference w:type="default" r:id="rId83"/>
       <w:pgSz w:w="12240" w:h="15840"/>
       <w:pgMar w:top="1440" w:right="1440" w:bottom="1440" w:left="1440" w:header="720" w:footer="720" w:gutter="0"/>
       <w:cols w:space="720"/>
@@ -21906,7 +21971,7 @@
 </file>
 
 <file path=customXml/itemProps1.xml><?xml version="1.0" encoding="utf-8"?>
-<ds:datastoreItem xmlns:ds="http://schemas.openxmlformats.org/officeDocument/2006/customXml" ds:itemID="{573482A2-99DB-4D18-8B96-603214FA1BBC}">
+<ds:datastoreItem xmlns:ds="http://schemas.openxmlformats.org/officeDocument/2006/customXml" ds:itemID="{D1494BF8-D8EB-47A9-A5FB-61AF492AC050}">
   <ds:schemaRefs>
     <ds:schemaRef ds:uri="http://schemas.openxmlformats.org/officeDocument/2006/bibliography"/>
   </ds:schemaRefs>

</xml_diff>